<commit_message>
update 10 jan 2023
</commit_message>
<xml_diff>
--- a/CV Yudha Ananda Kresna.docx
+++ b/CV Yudha Ananda Kresna.docx
@@ -1101,7 +1101,15 @@
           <w:sz w:val="22"/>
           <w:szCs w:val="22"/>
         </w:rPr>
-        <w:t xml:space="preserve"> services for OPBG and Plafond NCL/CL to integrate with another application using Service Oriented Architecture (SOA).</w:t>
+        <w:t xml:space="preserve"> services for OPBG and Plafond NCL/CL to integrate with another application using </w:t>
+      </w:r>
+      <w:r>
+        <w:rPr>
+          <w:b/>
+          <w:sz w:val="22"/>
+          <w:szCs w:val="22"/>
+        </w:rPr>
+        <w:t>Simple Object Access Protocol (SOAP).</w:t>
       </w:r>
     </w:p>
     <w:p>

</xml_diff>